<commit_message>
für david den hs
</commit_message>
<xml_diff>
--- a/GVI & WUB/Wub/M3 Immobilien, Anleihen und Co..docx
+++ b/GVI & WUB/Wub/M3 Immobilien, Anleihen und Co..docx
@@ -56,24 +56,458 @@
     <w:p>
       <w:pPr>
         <w:pStyle w:val="Listennummer"/>
-      </w:pPr>
-      <w:r>
-        <w:t>Recherchieren Sie online die Begriffe „Derivat“ und „Hebel“ im Kontext der Börse.</w:t>
+        <w:numPr>
+          <w:ilvl w:val="0"/>
+          <w:numId w:val="10"/>
+        </w:numPr>
+        <w:rPr>
+          <w:rStyle w:val="Fett"/>
+          <w:b w:val="0"/>
+          <w:bCs w:val="0"/>
+        </w:rPr>
+      </w:pPr>
+      <w:r>
+        <w:rPr>
+          <w:rStyle w:val="Fett"/>
+          <w:b w:val="0"/>
+          <w:bCs w:val="0"/>
+        </w:rPr>
+        <w:t>Immobilien</w:t>
       </w:r>
     </w:p>
     <w:p>
       <w:pPr>
         <w:pStyle w:val="Listennummer"/>
-      </w:pPr>
-      <w:r>
-        <w:t>Welches ist die ideale Anlageklasse zur Altersvorsorge? Begründen Sie.</w:t>
+        <w:numPr>
+          <w:ilvl w:val="1"/>
+          <w:numId w:val="10"/>
+        </w:numPr>
+      </w:pPr>
+      <w:r>
+        <w:t>Anteile von Immobilien können ähnlich wie ETFs oder Aktien gekauft und verkauft werden</w:t>
       </w:r>
     </w:p>
     <w:p>
       <w:pPr>
+        <w:pStyle w:val="Listennummer"/>
+        <w:numPr>
+          <w:ilvl w:val="1"/>
+          <w:numId w:val="10"/>
+        </w:numPr>
+      </w:pPr>
+      <w:r>
+        <w:t>Laufende Kosten, was Instandhaltung angeht</w:t>
+      </w:r>
+    </w:p>
+    <w:p>
+      <w:pPr>
+        <w:pStyle w:val="Listennummer"/>
+        <w:numPr>
+          <w:ilvl w:val="1"/>
+          <w:numId w:val="10"/>
+        </w:numPr>
+      </w:pPr>
+      <w:r>
+        <w:t>Hoher administrativer Aufwand</w:t>
+      </w:r>
+    </w:p>
+    <w:p>
+      <w:pPr>
+        <w:pStyle w:val="Listennummer"/>
+        <w:numPr>
+          <w:ilvl w:val="1"/>
+          <w:numId w:val="10"/>
+        </w:numPr>
+      </w:pPr>
+      <w:r>
+        <w:t xml:space="preserve">Kauf abhängig vom aktuellen Immobilienmarkt und </w:t>
+      </w:r>
+      <w:r>
+        <w:t>Zinsen</w:t>
+      </w:r>
+    </w:p>
+    <w:p>
+      <w:pPr>
+        <w:pStyle w:val="Listennummer"/>
+        <w:numPr>
+          <w:ilvl w:val="1"/>
+          <w:numId w:val="10"/>
+        </w:numPr>
+      </w:pPr>
+      <w:r>
+        <w:t>Schwieriger Einstieg mit wenig Kapital</w:t>
+      </w:r>
+    </w:p>
+    <w:p>
+      <w:pPr>
+        <w:pStyle w:val="Listennummer"/>
+        <w:numPr>
+          <w:ilvl w:val="0"/>
+          <w:numId w:val="10"/>
+        </w:numPr>
+      </w:pPr>
+      <w:r>
+        <w:t>Rohstoffe:</w:t>
+      </w:r>
+    </w:p>
+    <w:p>
+      <w:pPr>
+        <w:pStyle w:val="Listennummer"/>
+        <w:numPr>
+          <w:ilvl w:val="1"/>
+          <w:numId w:val="10"/>
+        </w:numPr>
+      </w:pPr>
+      <w:r>
+        <w:t>Kann auch an der Börse gehandelt werden</w:t>
+      </w:r>
+    </w:p>
+    <w:p>
+      <w:pPr>
+        <w:pStyle w:val="Listennummer"/>
+        <w:numPr>
+          <w:ilvl w:val="1"/>
+          <w:numId w:val="10"/>
+        </w:numPr>
+      </w:pPr>
+      <w:r>
+        <w:t>Wird immer knapper, Bedarf bleibt konstant</w:t>
+      </w:r>
+    </w:p>
+    <w:p>
+      <w:pPr>
+        <w:pStyle w:val="Listennummer"/>
+        <w:numPr>
+          <w:ilvl w:val="0"/>
+          <w:numId w:val="10"/>
+        </w:numPr>
+      </w:pPr>
+      <w:r>
+        <w:t>Anleihen:</w:t>
+      </w:r>
+    </w:p>
+    <w:p>
+      <w:pPr>
+        <w:pStyle w:val="Listennummer"/>
+        <w:numPr>
+          <w:ilvl w:val="1"/>
+          <w:numId w:val="10"/>
+        </w:numPr>
+      </w:pPr>
+      <w:r>
+        <w:t>Beim Staat: sicheres Anlagegut, aber auch wenig Zinsen auf lange Dauer</w:t>
+      </w:r>
+    </w:p>
+    <w:p>
+      <w:pPr>
+        <w:pStyle w:val="Listennummer"/>
+        <w:numPr>
+          <w:ilvl w:val="1"/>
+          <w:numId w:val="10"/>
+        </w:numPr>
+      </w:pPr>
+      <w:r>
+        <w:t>Bei Firmen: zusätzliches Risiko, dass die Firma insolvent gehen kann</w:t>
+      </w:r>
+    </w:p>
+    <w:p>
+      <w:pPr>
+        <w:pStyle w:val="Listennummer"/>
+        <w:numPr>
+          <w:ilvl w:val="0"/>
+          <w:numId w:val="10"/>
+        </w:numPr>
+      </w:pPr>
+      <w:r>
+        <w:t>Kryptowährungen:</w:t>
+      </w:r>
+    </w:p>
+    <w:p>
+      <w:pPr>
+        <w:pStyle w:val="Listennummer"/>
+        <w:numPr>
+          <w:ilvl w:val="1"/>
+          <w:numId w:val="10"/>
+        </w:numPr>
+      </w:pPr>
+      <w:r>
+        <w:t>Nicht zentral verwaltet, dadurch keine Bank mit eingebunden</w:t>
+      </w:r>
+    </w:p>
+    <w:p>
+      <w:pPr>
+        <w:pStyle w:val="Listennummer"/>
+        <w:numPr>
+          <w:ilvl w:val="1"/>
+          <w:numId w:val="10"/>
+        </w:numPr>
+      </w:pPr>
+      <w:r>
+        <w:t>Abgesichert durch die Blockchain</w:t>
+      </w:r>
+    </w:p>
+    <w:p>
+      <w:pPr>
+        <w:pStyle w:val="Listennummer"/>
+        <w:numPr>
+          <w:ilvl w:val="1"/>
+          <w:numId w:val="10"/>
+        </w:numPr>
+      </w:pPr>
+      <w:r>
+        <w:t>Transaktionen anonym und abgesichert</w:t>
+      </w:r>
+    </w:p>
+    <w:p>
+      <w:pPr>
+        <w:pStyle w:val="Listennummer"/>
+        <w:numPr>
+          <w:ilvl w:val="1"/>
+          <w:numId w:val="10"/>
+        </w:numPr>
+      </w:pPr>
+      <w:r>
+        <w:t>Hohe Kursschwankungen, dadurch hohe Kursgewinne möglich</w:t>
+      </w:r>
+    </w:p>
+    <w:p>
+      <w:pPr>
+        <w:pStyle w:val="Listennummer"/>
+        <w:numPr>
+          <w:ilvl w:val="1"/>
+          <w:numId w:val="10"/>
+        </w:numPr>
+      </w:pPr>
+      <w:r>
+        <w:t xml:space="preserve">Viele </w:t>
+      </w:r>
+      <w:proofErr w:type="spellStart"/>
+      <w:r>
+        <w:t>Coins</w:t>
+      </w:r>
+      <w:proofErr w:type="spellEnd"/>
+      <w:r>
+        <w:t xml:space="preserve"> haben keinen wirklichen Sinn und sind daher reines Glücksspiel</w:t>
+      </w:r>
+    </w:p>
+    <w:p>
+      <w:pPr>
+        <w:pStyle w:val="Listennummer"/>
+        <w:numPr>
+          <w:ilvl w:val="1"/>
+          <w:numId w:val="10"/>
+        </w:numPr>
+      </w:pPr>
+      <w:r>
+        <w:t xml:space="preserve">Jeder kann </w:t>
+      </w:r>
+      <w:proofErr w:type="spellStart"/>
+      <w:r>
+        <w:t>Coin</w:t>
+      </w:r>
+      <w:proofErr w:type="spellEnd"/>
+      <w:r>
+        <w:t xml:space="preserve"> veröffentlichen, daher fehlt oft die Liquidität zum Auszahlen, wenn der </w:t>
+      </w:r>
+      <w:proofErr w:type="spellStart"/>
+      <w:r>
+        <w:t>Coin</w:t>
+      </w:r>
+      <w:proofErr w:type="spellEnd"/>
+      <w:r>
+        <w:t xml:space="preserve"> einen hohen Kurs hat</w:t>
+      </w:r>
+    </w:p>
+    <w:p>
+      <w:pPr>
+        <w:pStyle w:val="Listennummer"/>
+        <w:numPr>
+          <w:ilvl w:val="1"/>
+          <w:numId w:val="10"/>
+        </w:numPr>
+      </w:pPr>
+      <w:r>
+        <w:t xml:space="preserve">Reiner „Computercode“, </w:t>
+      </w:r>
+      <w:proofErr w:type="spellStart"/>
+      <w:r>
+        <w:t>Coin</w:t>
+      </w:r>
+      <w:proofErr w:type="spellEnd"/>
+      <w:r>
+        <w:t xml:space="preserve"> existieren nicht wirklich und können daher gut für </w:t>
+      </w:r>
+      <w:proofErr w:type="spellStart"/>
+      <w:r>
+        <w:t>Scams</w:t>
+      </w:r>
+      <w:proofErr w:type="spellEnd"/>
+      <w:r>
+        <w:t xml:space="preserve"> verwendet werden</w:t>
+      </w:r>
+    </w:p>
+    <w:p>
+      <w:pPr>
+        <w:pStyle w:val="Listennummer"/>
+      </w:pPr>
+      <w:r>
+        <w:t>Recherchieren Sie online die Begriffe „Derivat“ und „Hebel“ im Kontext der Börse.</w:t>
+      </w:r>
+    </w:p>
+    <w:p>
+      <w:pPr>
+        <w:pStyle w:val="Listennummer"/>
+        <w:numPr>
+          <w:ilvl w:val="0"/>
+          <w:numId w:val="7"/>
+        </w:numPr>
+      </w:pPr>
+      <w:r>
+        <w:t>Ein Derivat ist ein Finanzprodukt, das den Preis eines bestimmten Basiswerts abbildet. Basiswerte sind zum Beispiel</w:t>
+      </w:r>
+      <w:r>
+        <w:t xml:space="preserve"> </w:t>
+      </w:r>
+      <w:r>
+        <w:t>Aktien, Devisen oder Indizes.</w:t>
+      </w:r>
+    </w:p>
+    <w:p>
+      <w:pPr>
+        <w:pStyle w:val="Listennummer"/>
+        <w:numPr>
+          <w:ilvl w:val="0"/>
+          <w:numId w:val="7"/>
+        </w:numPr>
+      </w:pPr>
+      <w:r>
+        <w:t xml:space="preserve">Hebelprodukte sind Wertpapiere, welche auf einen verstärkten Kurs setzen, dadurch sind </w:t>
+      </w:r>
+      <w:proofErr w:type="gramStart"/>
+      <w:r>
+        <w:t>die Gewinn</w:t>
+      </w:r>
+      <w:proofErr w:type="gramEnd"/>
+      <w:r>
+        <w:t xml:space="preserve"> und Verlustchancen höher.</w:t>
+      </w:r>
+    </w:p>
+    <w:p>
+      <w:pPr>
+        <w:pStyle w:val="Listennummer"/>
+      </w:pPr>
+      <w:r>
+        <w:t>Welches ist die ideale Anlageklasse zur Altersvorsorge? Begründen Sie.</w:t>
+      </w:r>
+    </w:p>
+    <w:p>
+      <w:pPr>
+        <w:pStyle w:val="Listennummer"/>
+        <w:numPr>
+          <w:ilvl w:val="0"/>
+          <w:numId w:val="0"/>
+        </w:numPr>
+        <w:ind w:left="360" w:hanging="360"/>
+      </w:pPr>
+      <w:r>
+        <w:t xml:space="preserve">Mischung aus verschiedenen Anlageklassen. </w:t>
+      </w:r>
+    </w:p>
+    <w:p>
+      <w:pPr>
+        <w:pStyle w:val="Listennummer"/>
+        <w:numPr>
+          <w:ilvl w:val="0"/>
+          <w:numId w:val="0"/>
+        </w:numPr>
+        <w:ind w:left="360" w:hanging="360"/>
+      </w:pPr>
+      <w:r>
+        <w:t xml:space="preserve">Aktien bzw. ETF-Portfolio mit monatlicher Einzahlung: </w:t>
+      </w:r>
+    </w:p>
+    <w:p>
+      <w:pPr>
+        <w:pStyle w:val="Listennummer"/>
+        <w:numPr>
+          <w:ilvl w:val="0"/>
+          <w:numId w:val="0"/>
+        </w:numPr>
+        <w:ind w:left="360"/>
+      </w:pPr>
+      <w:r>
+        <w:t>Mischung aus thesaurierend und ausschüttend für steuerlichen Vorteil.</w:t>
+      </w:r>
+    </w:p>
+    <w:p>
+      <w:pPr>
+        <w:pStyle w:val="Listennummer"/>
+        <w:numPr>
+          <w:ilvl w:val="0"/>
+          <w:numId w:val="0"/>
+        </w:numPr>
+        <w:ind w:left="360"/>
+      </w:pPr>
+      <w:r>
+        <w:t>70/30 Aufteilung: MSCI-World/Emerging-</w:t>
+      </w:r>
+      <w:proofErr w:type="spellStart"/>
+      <w:r>
+        <w:t>Markets</w:t>
+      </w:r>
+      <w:proofErr w:type="spellEnd"/>
+      <w:r>
+        <w:t>, damit der US-Anteil nicht zu stark wird</w:t>
+      </w:r>
+    </w:p>
+    <w:p>
+      <w:pPr>
+        <w:pStyle w:val="Listennummer"/>
+        <w:numPr>
+          <w:ilvl w:val="0"/>
+          <w:numId w:val="0"/>
+        </w:numPr>
+        <w:ind w:left="360"/>
+      </w:pPr>
+      <w:r>
+        <w:t>Einzelne starke „Player“ als Einzelaktien hinzufügen, um höhere Rendite im Jahr zu erzielen, hierzu ausreichend Informieren und anhand verschiedener Kriterien auswählen</w:t>
+      </w:r>
+    </w:p>
+    <w:p>
+      <w:pPr>
+        <w:pStyle w:val="Listennummer"/>
+        <w:numPr>
+          <w:ilvl w:val="0"/>
+          <w:numId w:val="0"/>
+        </w:numPr>
+        <w:ind w:left="360"/>
+      </w:pPr>
+      <w:r>
+        <w:t>Durch Arbeitgeber (betriebliche Altersvorsorge), da der Arbeitgeber und Nehmer zu gleichen Teilen einzahlen, dadurch ist die monatliche Einzahlung höher.</w:t>
+      </w:r>
+    </w:p>
+    <w:p>
+      <w:pPr>
+        <w:pStyle w:val="Listennummer"/>
+        <w:numPr>
+          <w:ilvl w:val="0"/>
+          <w:numId w:val="0"/>
+        </w:numPr>
+        <w:ind w:left="360" w:hanging="360"/>
+      </w:pPr>
+      <w:r>
+        <w:t>Zusätzlich Immobilien in sicheren Wohnungsmarkt kaufen und vermieten (hierfür muss einiges an Wissen vorhanden sein</w:t>
+      </w:r>
+      <w:r>
+        <w:t>), hohes Kapital erforderlich bzw. Kredite bei Banken um Immobilie zu finanzieren, hoher administrativer Aufwand.</w:t>
+      </w:r>
+    </w:p>
+    <w:p>
+      <w:pPr>
         <w:pStyle w:val="h4"/>
       </w:pPr>
       <w:r>
+        <w:lastRenderedPageBreak/>
         <w:t>Anlageklassen – Eine Übersicht</w:t>
       </w:r>
     </w:p>
@@ -1095,6 +1529,380 @@
     </w:lvl>
   </w:abstractNum>
   <w:abstractNum w:abstractNumId="2" w15:restartNumberingAfterBreak="0">
+    <w:nsid w:val="186629EA"/>
+    <w:multiLevelType w:val="multilevel"/>
+    <w:tmpl w:val="4106E17C"/>
+    <w:lvl w:ilvl="0">
+      <w:start w:val="1"/>
+      <w:numFmt w:val="bullet"/>
+      <w:lvlText w:val=""/>
+      <w:lvlJc w:val="left"/>
+      <w:pPr>
+        <w:tabs>
+          <w:tab w:val="num" w:pos="720"/>
+        </w:tabs>
+        <w:ind w:left="720" w:hanging="360"/>
+      </w:pPr>
+      <w:rPr>
+        <w:rFonts w:ascii="Symbol" w:hAnsi="Symbol" w:hint="default"/>
+        <w:sz w:val="20"/>
+      </w:rPr>
+    </w:lvl>
+    <w:lvl w:ilvl="1" w:tentative="1">
+      <w:start w:val="1"/>
+      <w:numFmt w:val="bullet"/>
+      <w:lvlText w:val="o"/>
+      <w:lvlJc w:val="left"/>
+      <w:pPr>
+        <w:tabs>
+          <w:tab w:val="num" w:pos="1440"/>
+        </w:tabs>
+        <w:ind w:left="1440" w:hanging="360"/>
+      </w:pPr>
+      <w:rPr>
+        <w:rFonts w:ascii="Courier New" w:hAnsi="Courier New" w:hint="default"/>
+        <w:sz w:val="20"/>
+      </w:rPr>
+    </w:lvl>
+    <w:lvl w:ilvl="2" w:tentative="1">
+      <w:start w:val="1"/>
+      <w:numFmt w:val="bullet"/>
+      <w:lvlText w:val=""/>
+      <w:lvlJc w:val="left"/>
+      <w:pPr>
+        <w:tabs>
+          <w:tab w:val="num" w:pos="2160"/>
+        </w:tabs>
+        <w:ind w:left="2160" w:hanging="360"/>
+      </w:pPr>
+      <w:rPr>
+        <w:rFonts w:ascii="Wingdings" w:hAnsi="Wingdings" w:hint="default"/>
+        <w:sz w:val="20"/>
+      </w:rPr>
+    </w:lvl>
+    <w:lvl w:ilvl="3" w:tentative="1">
+      <w:start w:val="1"/>
+      <w:numFmt w:val="bullet"/>
+      <w:lvlText w:val=""/>
+      <w:lvlJc w:val="left"/>
+      <w:pPr>
+        <w:tabs>
+          <w:tab w:val="num" w:pos="2880"/>
+        </w:tabs>
+        <w:ind w:left="2880" w:hanging="360"/>
+      </w:pPr>
+      <w:rPr>
+        <w:rFonts w:ascii="Wingdings" w:hAnsi="Wingdings" w:hint="default"/>
+        <w:sz w:val="20"/>
+      </w:rPr>
+    </w:lvl>
+    <w:lvl w:ilvl="4" w:tentative="1">
+      <w:start w:val="1"/>
+      <w:numFmt w:val="bullet"/>
+      <w:lvlText w:val=""/>
+      <w:lvlJc w:val="left"/>
+      <w:pPr>
+        <w:tabs>
+          <w:tab w:val="num" w:pos="3600"/>
+        </w:tabs>
+        <w:ind w:left="3600" w:hanging="360"/>
+      </w:pPr>
+      <w:rPr>
+        <w:rFonts w:ascii="Wingdings" w:hAnsi="Wingdings" w:hint="default"/>
+        <w:sz w:val="20"/>
+      </w:rPr>
+    </w:lvl>
+    <w:lvl w:ilvl="5" w:tentative="1">
+      <w:start w:val="1"/>
+      <w:numFmt w:val="bullet"/>
+      <w:lvlText w:val=""/>
+      <w:lvlJc w:val="left"/>
+      <w:pPr>
+        <w:tabs>
+          <w:tab w:val="num" w:pos="4320"/>
+        </w:tabs>
+        <w:ind w:left="4320" w:hanging="360"/>
+      </w:pPr>
+      <w:rPr>
+        <w:rFonts w:ascii="Wingdings" w:hAnsi="Wingdings" w:hint="default"/>
+        <w:sz w:val="20"/>
+      </w:rPr>
+    </w:lvl>
+    <w:lvl w:ilvl="6" w:tentative="1">
+      <w:start w:val="1"/>
+      <w:numFmt w:val="bullet"/>
+      <w:lvlText w:val=""/>
+      <w:lvlJc w:val="left"/>
+      <w:pPr>
+        <w:tabs>
+          <w:tab w:val="num" w:pos="5040"/>
+        </w:tabs>
+        <w:ind w:left="5040" w:hanging="360"/>
+      </w:pPr>
+      <w:rPr>
+        <w:rFonts w:ascii="Wingdings" w:hAnsi="Wingdings" w:hint="default"/>
+        <w:sz w:val="20"/>
+      </w:rPr>
+    </w:lvl>
+    <w:lvl w:ilvl="7" w:tentative="1">
+      <w:start w:val="1"/>
+      <w:numFmt w:val="bullet"/>
+      <w:lvlText w:val=""/>
+      <w:lvlJc w:val="left"/>
+      <w:pPr>
+        <w:tabs>
+          <w:tab w:val="num" w:pos="5760"/>
+        </w:tabs>
+        <w:ind w:left="5760" w:hanging="360"/>
+      </w:pPr>
+      <w:rPr>
+        <w:rFonts w:ascii="Wingdings" w:hAnsi="Wingdings" w:hint="default"/>
+        <w:sz w:val="20"/>
+      </w:rPr>
+    </w:lvl>
+    <w:lvl w:ilvl="8" w:tentative="1">
+      <w:start w:val="1"/>
+      <w:numFmt w:val="bullet"/>
+      <w:lvlText w:val=""/>
+      <w:lvlJc w:val="left"/>
+      <w:pPr>
+        <w:tabs>
+          <w:tab w:val="num" w:pos="6480"/>
+        </w:tabs>
+        <w:ind w:left="6480" w:hanging="360"/>
+      </w:pPr>
+      <w:rPr>
+        <w:rFonts w:ascii="Wingdings" w:hAnsi="Wingdings" w:hint="default"/>
+        <w:sz w:val="20"/>
+      </w:rPr>
+    </w:lvl>
+  </w:abstractNum>
+  <w:abstractNum w:abstractNumId="3" w15:restartNumberingAfterBreak="0">
+    <w:nsid w:val="28CC6057"/>
+    <w:multiLevelType w:val="hybridMultilevel"/>
+    <w:tmpl w:val="1602BD88"/>
+    <w:lvl w:ilvl="0" w:tplc="B16606E6">
+      <w:numFmt w:val="bullet"/>
+      <w:lvlText w:val="-"/>
+      <w:lvlJc w:val="left"/>
+      <w:pPr>
+        <w:ind w:left="720" w:hanging="360"/>
+      </w:pPr>
+      <w:rPr>
+        <w:rFonts w:ascii="Segoe UI" w:eastAsiaTheme="minorHAnsi" w:hAnsi="Segoe UI" w:cs="Segoe UI" w:hint="default"/>
+      </w:rPr>
+    </w:lvl>
+    <w:lvl w:ilvl="1" w:tplc="04070003" w:tentative="1">
+      <w:start w:val="1"/>
+      <w:numFmt w:val="bullet"/>
+      <w:lvlText w:val="o"/>
+      <w:lvlJc w:val="left"/>
+      <w:pPr>
+        <w:ind w:left="1440" w:hanging="360"/>
+      </w:pPr>
+      <w:rPr>
+        <w:rFonts w:ascii="Courier New" w:hAnsi="Courier New" w:cs="Courier New" w:hint="default"/>
+      </w:rPr>
+    </w:lvl>
+    <w:lvl w:ilvl="2" w:tplc="04070005" w:tentative="1">
+      <w:start w:val="1"/>
+      <w:numFmt w:val="bullet"/>
+      <w:lvlText w:val=""/>
+      <w:lvlJc w:val="left"/>
+      <w:pPr>
+        <w:ind w:left="2160" w:hanging="360"/>
+      </w:pPr>
+      <w:rPr>
+        <w:rFonts w:ascii="Wingdings" w:hAnsi="Wingdings" w:hint="default"/>
+      </w:rPr>
+    </w:lvl>
+    <w:lvl w:ilvl="3" w:tplc="04070001" w:tentative="1">
+      <w:start w:val="1"/>
+      <w:numFmt w:val="bullet"/>
+      <w:lvlText w:val=""/>
+      <w:lvlJc w:val="left"/>
+      <w:pPr>
+        <w:ind w:left="2880" w:hanging="360"/>
+      </w:pPr>
+      <w:rPr>
+        <w:rFonts w:ascii="Symbol" w:hAnsi="Symbol" w:hint="default"/>
+      </w:rPr>
+    </w:lvl>
+    <w:lvl w:ilvl="4" w:tplc="04070003" w:tentative="1">
+      <w:start w:val="1"/>
+      <w:numFmt w:val="bullet"/>
+      <w:lvlText w:val="o"/>
+      <w:lvlJc w:val="left"/>
+      <w:pPr>
+        <w:ind w:left="3600" w:hanging="360"/>
+      </w:pPr>
+      <w:rPr>
+        <w:rFonts w:ascii="Courier New" w:hAnsi="Courier New" w:cs="Courier New" w:hint="default"/>
+      </w:rPr>
+    </w:lvl>
+    <w:lvl w:ilvl="5" w:tplc="04070005" w:tentative="1">
+      <w:start w:val="1"/>
+      <w:numFmt w:val="bullet"/>
+      <w:lvlText w:val=""/>
+      <w:lvlJc w:val="left"/>
+      <w:pPr>
+        <w:ind w:left="4320" w:hanging="360"/>
+      </w:pPr>
+      <w:rPr>
+        <w:rFonts w:ascii="Wingdings" w:hAnsi="Wingdings" w:hint="default"/>
+      </w:rPr>
+    </w:lvl>
+    <w:lvl w:ilvl="6" w:tplc="04070001" w:tentative="1">
+      <w:start w:val="1"/>
+      <w:numFmt w:val="bullet"/>
+      <w:lvlText w:val=""/>
+      <w:lvlJc w:val="left"/>
+      <w:pPr>
+        <w:ind w:left="5040" w:hanging="360"/>
+      </w:pPr>
+      <w:rPr>
+        <w:rFonts w:ascii="Symbol" w:hAnsi="Symbol" w:hint="default"/>
+      </w:rPr>
+    </w:lvl>
+    <w:lvl w:ilvl="7" w:tplc="04070003" w:tentative="1">
+      <w:start w:val="1"/>
+      <w:numFmt w:val="bullet"/>
+      <w:lvlText w:val="o"/>
+      <w:lvlJc w:val="left"/>
+      <w:pPr>
+        <w:ind w:left="5760" w:hanging="360"/>
+      </w:pPr>
+      <w:rPr>
+        <w:rFonts w:ascii="Courier New" w:hAnsi="Courier New" w:cs="Courier New" w:hint="default"/>
+      </w:rPr>
+    </w:lvl>
+    <w:lvl w:ilvl="8" w:tplc="04070005" w:tentative="1">
+      <w:start w:val="1"/>
+      <w:numFmt w:val="bullet"/>
+      <w:lvlText w:val=""/>
+      <w:lvlJc w:val="left"/>
+      <w:pPr>
+        <w:ind w:left="6480" w:hanging="360"/>
+      </w:pPr>
+      <w:rPr>
+        <w:rFonts w:ascii="Wingdings" w:hAnsi="Wingdings" w:hint="default"/>
+      </w:rPr>
+    </w:lvl>
+  </w:abstractNum>
+  <w:abstractNum w:abstractNumId="4" w15:restartNumberingAfterBreak="0">
+    <w:nsid w:val="42F7519A"/>
+    <w:multiLevelType w:val="hybridMultilevel"/>
+    <w:tmpl w:val="61B4ACC6"/>
+    <w:lvl w:ilvl="0" w:tplc="A2004E7C">
+      <w:numFmt w:val="bullet"/>
+      <w:lvlText w:val="-"/>
+      <w:lvlJc w:val="left"/>
+      <w:pPr>
+        <w:ind w:left="720" w:hanging="360"/>
+      </w:pPr>
+      <w:rPr>
+        <w:rFonts w:ascii="Segoe UI" w:eastAsiaTheme="minorHAnsi" w:hAnsi="Segoe UI" w:cs="Segoe UI" w:hint="default"/>
+        <w:b/>
+      </w:rPr>
+    </w:lvl>
+    <w:lvl w:ilvl="1" w:tplc="04070003" w:tentative="1">
+      <w:start w:val="1"/>
+      <w:numFmt w:val="bullet"/>
+      <w:lvlText w:val="o"/>
+      <w:lvlJc w:val="left"/>
+      <w:pPr>
+        <w:ind w:left="1440" w:hanging="360"/>
+      </w:pPr>
+      <w:rPr>
+        <w:rFonts w:ascii="Courier New" w:hAnsi="Courier New" w:cs="Courier New" w:hint="default"/>
+      </w:rPr>
+    </w:lvl>
+    <w:lvl w:ilvl="2" w:tplc="04070005" w:tentative="1">
+      <w:start w:val="1"/>
+      <w:numFmt w:val="bullet"/>
+      <w:lvlText w:val=""/>
+      <w:lvlJc w:val="left"/>
+      <w:pPr>
+        <w:ind w:left="2160" w:hanging="360"/>
+      </w:pPr>
+      <w:rPr>
+        <w:rFonts w:ascii="Wingdings" w:hAnsi="Wingdings" w:hint="default"/>
+      </w:rPr>
+    </w:lvl>
+    <w:lvl w:ilvl="3" w:tplc="04070001" w:tentative="1">
+      <w:start w:val="1"/>
+      <w:numFmt w:val="bullet"/>
+      <w:lvlText w:val=""/>
+      <w:lvlJc w:val="left"/>
+      <w:pPr>
+        <w:ind w:left="2880" w:hanging="360"/>
+      </w:pPr>
+      <w:rPr>
+        <w:rFonts w:ascii="Symbol" w:hAnsi="Symbol" w:hint="default"/>
+      </w:rPr>
+    </w:lvl>
+    <w:lvl w:ilvl="4" w:tplc="04070003" w:tentative="1">
+      <w:start w:val="1"/>
+      <w:numFmt w:val="bullet"/>
+      <w:lvlText w:val="o"/>
+      <w:lvlJc w:val="left"/>
+      <w:pPr>
+        <w:ind w:left="3600" w:hanging="360"/>
+      </w:pPr>
+      <w:rPr>
+        <w:rFonts w:ascii="Courier New" w:hAnsi="Courier New" w:cs="Courier New" w:hint="default"/>
+      </w:rPr>
+    </w:lvl>
+    <w:lvl w:ilvl="5" w:tplc="04070005" w:tentative="1">
+      <w:start w:val="1"/>
+      <w:numFmt w:val="bullet"/>
+      <w:lvlText w:val=""/>
+      <w:lvlJc w:val="left"/>
+      <w:pPr>
+        <w:ind w:left="4320" w:hanging="360"/>
+      </w:pPr>
+      <w:rPr>
+        <w:rFonts w:ascii="Wingdings" w:hAnsi="Wingdings" w:hint="default"/>
+      </w:rPr>
+    </w:lvl>
+    <w:lvl w:ilvl="6" w:tplc="04070001" w:tentative="1">
+      <w:start w:val="1"/>
+      <w:numFmt w:val="bullet"/>
+      <w:lvlText w:val=""/>
+      <w:lvlJc w:val="left"/>
+      <w:pPr>
+        <w:ind w:left="5040" w:hanging="360"/>
+      </w:pPr>
+      <w:rPr>
+        <w:rFonts w:ascii="Symbol" w:hAnsi="Symbol" w:hint="default"/>
+      </w:rPr>
+    </w:lvl>
+    <w:lvl w:ilvl="7" w:tplc="04070003" w:tentative="1">
+      <w:start w:val="1"/>
+      <w:numFmt w:val="bullet"/>
+      <w:lvlText w:val="o"/>
+      <w:lvlJc w:val="left"/>
+      <w:pPr>
+        <w:ind w:left="5760" w:hanging="360"/>
+      </w:pPr>
+      <w:rPr>
+        <w:rFonts w:ascii="Courier New" w:hAnsi="Courier New" w:cs="Courier New" w:hint="default"/>
+      </w:rPr>
+    </w:lvl>
+    <w:lvl w:ilvl="8" w:tplc="04070005" w:tentative="1">
+      <w:start w:val="1"/>
+      <w:numFmt w:val="bullet"/>
+      <w:lvlText w:val=""/>
+      <w:lvlJc w:val="left"/>
+      <w:pPr>
+        <w:ind w:left="6480" w:hanging="360"/>
+      </w:pPr>
+      <w:rPr>
+        <w:rFonts w:ascii="Wingdings" w:hAnsi="Wingdings" w:hint="default"/>
+      </w:rPr>
+    </w:lvl>
+  </w:abstractNum>
+  <w:abstractNum w:abstractNumId="5" w15:restartNumberingAfterBreak="0">
     <w:nsid w:val="564E2600"/>
     <w:multiLevelType w:val="hybridMultilevel"/>
     <w:tmpl w:val="0EEA7FF2"/>
@@ -1234,7 +2042,119 @@
       </w:rPr>
     </w:lvl>
   </w:abstractNum>
-  <w:abstractNum w:abstractNumId="3" w15:restartNumberingAfterBreak="0">
+  <w:abstractNum w:abstractNumId="6" w15:restartNumberingAfterBreak="0">
+    <w:nsid w:val="61C75748"/>
+    <w:multiLevelType w:val="hybridMultilevel"/>
+    <w:tmpl w:val="2BCE0D08"/>
+    <w:lvl w:ilvl="0" w:tplc="133AF504">
+      <w:numFmt w:val="bullet"/>
+      <w:lvlText w:val="-"/>
+      <w:lvlJc w:val="left"/>
+      <w:pPr>
+        <w:ind w:left="720" w:hanging="360"/>
+      </w:pPr>
+      <w:rPr>
+        <w:rFonts w:ascii="Segoe UI" w:eastAsiaTheme="minorHAnsi" w:hAnsi="Segoe UI" w:cs="Segoe UI" w:hint="default"/>
+      </w:rPr>
+    </w:lvl>
+    <w:lvl w:ilvl="1" w:tplc="04070003">
+      <w:start w:val="1"/>
+      <w:numFmt w:val="bullet"/>
+      <w:lvlText w:val="o"/>
+      <w:lvlJc w:val="left"/>
+      <w:pPr>
+        <w:ind w:left="1440" w:hanging="360"/>
+      </w:pPr>
+      <w:rPr>
+        <w:rFonts w:ascii="Courier New" w:hAnsi="Courier New" w:cs="Courier New" w:hint="default"/>
+      </w:rPr>
+    </w:lvl>
+    <w:lvl w:ilvl="2" w:tplc="04070005">
+      <w:start w:val="1"/>
+      <w:numFmt w:val="bullet"/>
+      <w:lvlText w:val=""/>
+      <w:lvlJc w:val="left"/>
+      <w:pPr>
+        <w:ind w:left="2160" w:hanging="360"/>
+      </w:pPr>
+      <w:rPr>
+        <w:rFonts w:ascii="Wingdings" w:hAnsi="Wingdings" w:hint="default"/>
+      </w:rPr>
+    </w:lvl>
+    <w:lvl w:ilvl="3" w:tplc="04070001" w:tentative="1">
+      <w:start w:val="1"/>
+      <w:numFmt w:val="bullet"/>
+      <w:lvlText w:val=""/>
+      <w:lvlJc w:val="left"/>
+      <w:pPr>
+        <w:ind w:left="2880" w:hanging="360"/>
+      </w:pPr>
+      <w:rPr>
+        <w:rFonts w:ascii="Symbol" w:hAnsi="Symbol" w:hint="default"/>
+      </w:rPr>
+    </w:lvl>
+    <w:lvl w:ilvl="4" w:tplc="04070003" w:tentative="1">
+      <w:start w:val="1"/>
+      <w:numFmt w:val="bullet"/>
+      <w:lvlText w:val="o"/>
+      <w:lvlJc w:val="left"/>
+      <w:pPr>
+        <w:ind w:left="3600" w:hanging="360"/>
+      </w:pPr>
+      <w:rPr>
+        <w:rFonts w:ascii="Courier New" w:hAnsi="Courier New" w:cs="Courier New" w:hint="default"/>
+      </w:rPr>
+    </w:lvl>
+    <w:lvl w:ilvl="5" w:tplc="04070005" w:tentative="1">
+      <w:start w:val="1"/>
+      <w:numFmt w:val="bullet"/>
+      <w:lvlText w:val=""/>
+      <w:lvlJc w:val="left"/>
+      <w:pPr>
+        <w:ind w:left="4320" w:hanging="360"/>
+      </w:pPr>
+      <w:rPr>
+        <w:rFonts w:ascii="Wingdings" w:hAnsi="Wingdings" w:hint="default"/>
+      </w:rPr>
+    </w:lvl>
+    <w:lvl w:ilvl="6" w:tplc="04070001" w:tentative="1">
+      <w:start w:val="1"/>
+      <w:numFmt w:val="bullet"/>
+      <w:lvlText w:val=""/>
+      <w:lvlJc w:val="left"/>
+      <w:pPr>
+        <w:ind w:left="5040" w:hanging="360"/>
+      </w:pPr>
+      <w:rPr>
+        <w:rFonts w:ascii="Symbol" w:hAnsi="Symbol" w:hint="default"/>
+      </w:rPr>
+    </w:lvl>
+    <w:lvl w:ilvl="7" w:tplc="04070003" w:tentative="1">
+      <w:start w:val="1"/>
+      <w:numFmt w:val="bullet"/>
+      <w:lvlText w:val="o"/>
+      <w:lvlJc w:val="left"/>
+      <w:pPr>
+        <w:ind w:left="5760" w:hanging="360"/>
+      </w:pPr>
+      <w:rPr>
+        <w:rFonts w:ascii="Courier New" w:hAnsi="Courier New" w:cs="Courier New" w:hint="default"/>
+      </w:rPr>
+    </w:lvl>
+    <w:lvl w:ilvl="8" w:tplc="04070005" w:tentative="1">
+      <w:start w:val="1"/>
+      <w:numFmt w:val="bullet"/>
+      <w:lvlText w:val=""/>
+      <w:lvlJc w:val="left"/>
+      <w:pPr>
+        <w:ind w:left="6480" w:hanging="360"/>
+      </w:pPr>
+      <w:rPr>
+        <w:rFonts w:ascii="Wingdings" w:hAnsi="Wingdings" w:hint="default"/>
+      </w:rPr>
+    </w:lvl>
+  </w:abstractNum>
+  <w:abstractNum w:abstractNumId="7" w15:restartNumberingAfterBreak="0">
     <w:nsid w:val="667B539B"/>
     <w:multiLevelType w:val="hybridMultilevel"/>
     <w:tmpl w:val="4BE03942"/>
@@ -1347,7 +2267,7 @@
       </w:rPr>
     </w:lvl>
   </w:abstractNum>
-  <w:abstractNum w:abstractNumId="4" w15:restartNumberingAfterBreak="0">
+  <w:abstractNum w:abstractNumId="8" w15:restartNumberingAfterBreak="0">
     <w:nsid w:val="6F4F66DA"/>
     <w:multiLevelType w:val="hybridMultilevel"/>
     <w:tmpl w:val="0DACD41C"/>
@@ -1494,19 +2414,31 @@
     </w:lvlOverride>
   </w:num>
   <w:num w:numId="2" w16cid:durableId="1256287898">
-    <w:abstractNumId w:val="3"/>
+    <w:abstractNumId w:val="7"/>
   </w:num>
   <w:num w:numId="3" w16cid:durableId="256331499">
-    <w:abstractNumId w:val="2"/>
+    <w:abstractNumId w:val="5"/>
   </w:num>
   <w:num w:numId="4" w16cid:durableId="1074475427">
-    <w:abstractNumId w:val="4"/>
+    <w:abstractNumId w:val="8"/>
   </w:num>
   <w:num w:numId="5" w16cid:durableId="1547839349">
     <w:abstractNumId w:val="1"/>
   </w:num>
   <w:num w:numId="6" w16cid:durableId="99301727">
     <w:abstractNumId w:val="0"/>
+  </w:num>
+  <w:num w:numId="7" w16cid:durableId="1519927365">
+    <w:abstractNumId w:val="3"/>
+  </w:num>
+  <w:num w:numId="8" w16cid:durableId="1976058110">
+    <w:abstractNumId w:val="2"/>
+  </w:num>
+  <w:num w:numId="9" w16cid:durableId="1205405687">
+    <w:abstractNumId w:val="4"/>
+  </w:num>
+  <w:num w:numId="10" w16cid:durableId="1094784421">
+    <w:abstractNumId w:val="6"/>
   </w:num>
 </w:numbering>
 </file>

</xml_diff>